<commit_message>
Se sumo peso muerto 1 pierna en ejercicios de no fuerza
</commit_message>
<xml_diff>
--- a/Id de los ejercicios de NoFuerza.docx
+++ b/Id de los ejercicios de NoFuerza.docx
@@ -4,33 +4,18 @@
   <w:body>
     <w:p>
       <w:r>
-        <w:t xml:space="preserve">1 – Salto </w:t>
-      </w:r>
-      <w:proofErr w:type="spellStart"/>
-      <w:r>
-        <w:t>Abalacob</w:t>
-      </w:r>
-      <w:proofErr w:type="spellEnd"/>
-    </w:p>
-    <w:p>
-      <w:r>
-        <w:t xml:space="preserve">2 – Salto </w:t>
-      </w:r>
-      <w:proofErr w:type="spellStart"/>
-      <w:r>
-        <w:t>cmj</w:t>
-      </w:r>
-      <w:proofErr w:type="spellEnd"/>
-    </w:p>
-    <w:p>
-      <w:r>
-        <w:t xml:space="preserve">3 – Salto </w:t>
-      </w:r>
-      <w:proofErr w:type="spellStart"/>
-      <w:r>
-        <w:t>sj</w:t>
-      </w:r>
-      <w:proofErr w:type="spellEnd"/>
+        <w:t>1 – Salto Abalacob</w:t>
+      </w:r>
+    </w:p>
+    <w:p>
+      <w:r>
+        <w:t>2 – Salto cmj</w:t>
+      </w:r>
+    </w:p>
+    <w:p>
+      <w:r>
+        <w:t>3 – Salto sj</w:t>
+      </w:r>
     </w:p>
     <w:p>
       <w:r>
@@ -44,13 +29,8 @@
     </w:p>
     <w:p>
       <w:r>
-        <w:t xml:space="preserve">6 – Velocidad 10 </w:t>
-      </w:r>
-      <w:proofErr w:type="spellStart"/>
-      <w:r>
-        <w:t>mts</w:t>
-      </w:r>
-      <w:proofErr w:type="spellEnd"/>
+        <w:t>6 – Velocidad 10 mts</w:t>
+      </w:r>
     </w:p>
     <w:p>
       <w:r>
@@ -64,15 +44,15 @@
     </w:p>
     <w:p>
       <w:r>
-        <w:t xml:space="preserve">9 – Sentadilla </w:t>
-      </w:r>
-      <w:proofErr w:type="spellStart"/>
-      <w:r>
-        <w:t>Bulgara</w:t>
+        <w:t>9 – Sentadilla Bulgara</w:t>
+      </w:r>
+    </w:p>
+    <w:p>
+      <w:r>
+        <w:t>10 – Peso muerto 1 pierna</w:t>
       </w:r>
       <w:bookmarkStart w:id="0" w:name="_GoBack"/>
       <w:bookmarkEnd w:id="0"/>
-      <w:proofErr w:type="spellEnd"/>
     </w:p>
     <w:sectPr>
       <w:pgSz w:w="11906" w:h="16838"/>

</xml_diff>

<commit_message>
modificaciones varias y nuevos errores en word
</commit_message>
<xml_diff>
--- a/Id de los ejercicios de NoFuerza.docx
+++ b/Id de los ejercicios de NoFuerza.docx
@@ -4,18 +4,42 @@
   <w:body>
     <w:p>
       <w:r>
-        <w:t>1 – Salto Abalacob</w:t>
-      </w:r>
-    </w:p>
-    <w:p>
-      <w:r>
-        <w:t>2 – Salto cmj</w:t>
-      </w:r>
-    </w:p>
-    <w:p>
-      <w:r>
-        <w:t>3 – Salto sj</w:t>
-      </w:r>
+        <w:t xml:space="preserve">1 – Salto </w:t>
+      </w:r>
+      <w:proofErr w:type="spellStart"/>
+      <w:r>
+        <w:t>Abala</w:t>
+      </w:r>
+      <w:r>
+        <w:t>k</w:t>
+      </w:r>
+      <w:r>
+        <w:t>o</w:t>
+      </w:r>
+      <w:r>
+        <w:t>v</w:t>
+      </w:r>
+      <w:proofErr w:type="spellEnd"/>
+    </w:p>
+    <w:p>
+      <w:r>
+        <w:t xml:space="preserve">2 – Salto </w:t>
+      </w:r>
+      <w:proofErr w:type="spellStart"/>
+      <w:r>
+        <w:t>cmj</w:t>
+      </w:r>
+      <w:proofErr w:type="spellEnd"/>
+    </w:p>
+    <w:p>
+      <w:r>
+        <w:t xml:space="preserve">3 – Salto </w:t>
+      </w:r>
+      <w:proofErr w:type="spellStart"/>
+      <w:r>
+        <w:t>sj</w:t>
+      </w:r>
+      <w:proofErr w:type="spellEnd"/>
     </w:p>
     <w:p>
       <w:r>
@@ -29,8 +53,13 @@
     </w:p>
     <w:p>
       <w:r>
-        <w:t>6 – Velocidad 10 mts</w:t>
-      </w:r>
+        <w:t xml:space="preserve">6 – Velocidad 10 </w:t>
+      </w:r>
+      <w:proofErr w:type="spellStart"/>
+      <w:r>
+        <w:t>mts</w:t>
+      </w:r>
+      <w:proofErr w:type="spellEnd"/>
     </w:p>
     <w:p>
       <w:r>
@@ -44,15 +73,23 @@
     </w:p>
     <w:p>
       <w:r>
-        <w:t>9 – Sentadilla Bulgara</w:t>
-      </w:r>
-    </w:p>
-    <w:p>
-      <w:r>
-        <w:t>10 – Peso muerto 1 pierna</w:t>
+        <w:t xml:space="preserve">9 – Sentadilla </w:t>
+      </w:r>
+      <w:r>
+        <w:t>Búlgara</w:t>
       </w:r>
       <w:bookmarkStart w:id="0" w:name="_GoBack"/>
       <w:bookmarkEnd w:id="0"/>
+    </w:p>
+    <w:p>
+      <w:r>
+        <w:t>10 – Peso muerto 1 pierna</w:t>
+      </w:r>
+    </w:p>
+    <w:p>
+      <w:r>
+        <w:t>11 – Velocidad 5 – 10 - 5</w:t>
+      </w:r>
     </w:p>
     <w:sectPr>
       <w:pgSz w:w="11906" w:h="16838"/>

</xml_diff>